<commit_message>
Adição das leis referente as RN's
</commit_message>
<xml_diff>
--- a/Regras de Negócio.docx
+++ b/Regras de Negócio.docx
@@ -1,6 +1,6 @@
 
 <file path=word/document.xml><?xml version="1.0" encoding="utf-8"?>
-<w:document xmlns:wpc="http://schemas.microsoft.com/office/word/2010/wordprocessingCanvas" xmlns:mc="http://schemas.openxmlformats.org/markup-compatibility/2006" xmlns:o="urn:schemas-microsoft-com:office:office" xmlns:r="http://schemas.openxmlformats.org/officeDocument/2006/relationships" xmlns:m="http://schemas.openxmlformats.org/officeDocument/2006/math" xmlns:v="urn:schemas-microsoft-com:vml" xmlns:wp14="http://schemas.microsoft.com/office/word/2010/wordprocessingDrawing" xmlns:wp="http://schemas.openxmlformats.org/drawingml/2006/wordprocessingDrawing" xmlns:w10="urn:schemas-microsoft-com:office:word" xmlns:w="http://schemas.openxmlformats.org/wordprocessingml/2006/main" xmlns:w14="http://schemas.microsoft.com/office/word/2010/wordml" xmlns:w15="http://schemas.microsoft.com/office/word/2012/wordml" xmlns:wpg="http://schemas.microsoft.com/office/word/2010/wordprocessingGroup" xmlns:wpi="http://schemas.microsoft.com/office/word/2010/wordprocessingInk" xmlns:wne="http://schemas.microsoft.com/office/word/2006/wordml" xmlns:wps="http://schemas.microsoft.com/office/word/2010/wordprocessingShape" mc:Ignorable="w14 w15 wp14">
+<w:document xmlns:wpc="http://schemas.microsoft.com/office/word/2010/wordprocessingCanvas" xmlns:cx="http://schemas.microsoft.com/office/drawing/2014/chartex" xmlns:cx1="http://schemas.microsoft.com/office/drawing/2015/9/8/chartex" xmlns:cx2="http://schemas.microsoft.com/office/drawing/2015/10/21/chartex" xmlns:cx3="http://schemas.microsoft.com/office/drawing/2016/5/9/chartex" xmlns:cx4="http://schemas.microsoft.com/office/drawing/2016/5/10/chartex" xmlns:cx5="http://schemas.microsoft.com/office/drawing/2016/5/11/chartex" xmlns:cx6="http://schemas.microsoft.com/office/drawing/2016/5/12/chartex" xmlns:cx7="http://schemas.microsoft.com/office/drawing/2016/5/13/chartex" xmlns:cx8="http://schemas.microsoft.com/office/drawing/2016/5/14/chartex" xmlns:mc="http://schemas.openxmlformats.org/markup-compatibility/2006" xmlns:aink="http://schemas.microsoft.com/office/drawing/2016/ink" xmlns:am3d="http://schemas.microsoft.com/office/drawing/2017/model3d" xmlns:o="urn:schemas-microsoft-com:office:office" xmlns:r="http://schemas.openxmlformats.org/officeDocument/2006/relationships" xmlns:m="http://schemas.openxmlformats.org/officeDocument/2006/math" xmlns:v="urn:schemas-microsoft-com:vml" xmlns:wp14="http://schemas.microsoft.com/office/word/2010/wordprocessingDrawing" xmlns:wp="http://schemas.openxmlformats.org/drawingml/2006/wordprocessingDrawing" xmlns:w10="urn:schemas-microsoft-com:office:word" xmlns:w="http://schemas.openxmlformats.org/wordprocessingml/2006/main" xmlns:w14="http://schemas.microsoft.com/office/word/2010/wordml" xmlns:w15="http://schemas.microsoft.com/office/word/2012/wordml" xmlns:w16cid="http://schemas.microsoft.com/office/word/2016/wordml/cid" xmlns:w16se="http://schemas.microsoft.com/office/word/2015/wordml/symex" xmlns:wpg="http://schemas.microsoft.com/office/word/2010/wordprocessingGroup" xmlns:wpi="http://schemas.microsoft.com/office/word/2010/wordprocessingInk" xmlns:wne="http://schemas.microsoft.com/office/word/2006/wordml" xmlns:wps="http://schemas.microsoft.com/office/word/2010/wordprocessingShape" mc:Ignorable="w14 w15 w16se w16cid wp14">
   <w:body>
     <w:tbl>
       <w:tblPr>
@@ -10,10 +10,83 @@
         <w:tblLook w:val="04A0" w:firstRow="1" w:lastRow="0" w:firstColumn="1" w:lastColumn="0" w:noHBand="0" w:noVBand="1"/>
       </w:tblPr>
       <w:tblGrid>
-        <w:gridCol w:w="988"/>
-        <w:gridCol w:w="7506"/>
+        <w:gridCol w:w="1030"/>
+        <w:gridCol w:w="7464"/>
       </w:tblGrid>
       <w:tr>
+        <w:trPr>
+          <w:trHeight w:val="412"/>
+        </w:trPr>
+        <w:tc>
+          <w:tcPr>
+            <w:tcW w:w="988" w:type="dxa"/>
+            <w:shd w:val="clear" w:color="auto" w:fill="D0CECE" w:themeFill="background2" w:themeFillShade="E6"/>
+          </w:tcPr>
+          <w:p>
+            <w:pPr>
+              <w:rPr>
+                <w:rFonts w:ascii="Arial" w:hAnsi="Arial" w:cs="Arial"/>
+                <w:b/>
+                <w:bCs/>
+                <w:sz w:val="24"/>
+                <w:szCs w:val="24"/>
+              </w:rPr>
+            </w:pPr>
+            <w:r>
+              <w:rPr>
+                <w:rFonts w:ascii="Arial" w:hAnsi="Arial" w:cs="Arial"/>
+                <w:b/>
+                <w:bCs/>
+                <w:sz w:val="24"/>
+                <w:szCs w:val="24"/>
+              </w:rPr>
+              <w:t>#</w:t>
+            </w:r>
+            <w:r>
+              <w:rPr>
+                <w:rFonts w:ascii="Arial" w:hAnsi="Arial" w:cs="Arial"/>
+                <w:b/>
+                <w:bCs/>
+                <w:sz w:val="24"/>
+                <w:szCs w:val="24"/>
+              </w:rPr>
+              <w:t>Regra</w:t>
+            </w:r>
+          </w:p>
+        </w:tc>
+        <w:tc>
+          <w:tcPr>
+            <w:tcW w:w="7506" w:type="dxa"/>
+            <w:shd w:val="clear" w:color="auto" w:fill="D0CECE" w:themeFill="background2" w:themeFillShade="E6"/>
+          </w:tcPr>
+          <w:p>
+            <w:pPr>
+              <w:jc w:val="center"/>
+              <w:rPr>
+                <w:rFonts w:ascii="Arial" w:hAnsi="Arial" w:cs="Arial"/>
+                <w:b/>
+                <w:bCs/>
+                <w:sz w:val="24"/>
+                <w:szCs w:val="24"/>
+              </w:rPr>
+            </w:pPr>
+            <w:r>
+              <w:rPr>
+                <w:rFonts w:ascii="Arial" w:hAnsi="Arial" w:cs="Arial"/>
+                <w:b/>
+                <w:bCs/>
+                <w:sz w:val="24"/>
+                <w:szCs w:val="24"/>
+              </w:rPr>
+              <w:t>Definição da Regra de Negócio</w:t>
+            </w:r>
+          </w:p>
+        </w:tc>
+      </w:tr>
+      <w:tr>
+        <w:trPr>
+          <w:trHeight w:val="1971"/>
+        </w:trPr>
         <w:tc>
           <w:tcPr>
             <w:tcW w:w="988" w:type="dxa"/>
@@ -33,7 +106,7 @@
                 <w:sz w:val="24"/>
                 <w:szCs w:val="24"/>
               </w:rPr>
-              <w:t>RN1</w:t>
+              <w:t>1</w:t>
             </w:r>
           </w:p>
         </w:tc>
@@ -56,31 +129,317 @@
                 <w:sz w:val="24"/>
                 <w:szCs w:val="24"/>
               </w:rPr>
-              <w:t>As informações devem estar disponíveis em tempo real.</w:t>
-            </w:r>
-            <w:r>
-              <w:rPr>
-                <w:rFonts w:ascii="Arial" w:hAnsi="Arial" w:cs="Arial"/>
-                <w:sz w:val="24"/>
-                <w:szCs w:val="24"/>
-              </w:rPr>
-              <w:t xml:space="preserve"> Tempo real se entende pela </w:t>
-            </w:r>
-            <w:r>
-              <w:rPr>
-                <w:rFonts w:ascii="Arial" w:hAnsi="Arial" w:cs="Arial"/>
-                <w:sz w:val="24"/>
-                <w:szCs w:val="24"/>
-              </w:rPr>
-              <w:t>disponibilização das informações, em meio eletrônico que possibilite amplo acesso público, até o primeiro dia útil subseque</w:t>
-            </w:r>
-            <w:r>
-              <w:rPr>
-                <w:rFonts w:ascii="Arial" w:hAnsi="Arial" w:cs="Arial"/>
-                <w:sz w:val="24"/>
-                <w:szCs w:val="24"/>
-              </w:rPr>
-              <w:t>nte à data do registro contábil.</w:t>
+              <w:t>Segundo a</w:t>
+            </w:r>
+            <w:r>
+              <w:rPr>
+                <w:rFonts w:ascii="Arial" w:hAnsi="Arial" w:cs="Arial"/>
+                <w:sz w:val="24"/>
+                <w:szCs w:val="24"/>
+              </w:rPr>
+              <w:t xml:space="preserve"> Lei de Transparência: LC n</w:t>
+            </w:r>
+            <w:r>
+              <w:rPr>
+                <w:rFonts w:ascii="Arial" w:hAnsi="Arial" w:cs="Arial"/>
+                <w:sz w:val="24"/>
+                <w:szCs w:val="24"/>
+              </w:rPr>
+              <w:t>º</w:t>
+            </w:r>
+            <w:r>
+              <w:rPr>
+                <w:rFonts w:ascii="Arial" w:hAnsi="Arial" w:cs="Arial"/>
+                <w:sz w:val="24"/>
+                <w:szCs w:val="24"/>
+              </w:rPr>
+              <w:t xml:space="preserve"> 131/2009</w:t>
+            </w:r>
+            <w:r>
+              <w:rPr>
+                <w:rFonts w:ascii="Arial" w:hAnsi="Arial" w:cs="Arial"/>
+                <w:sz w:val="24"/>
+                <w:szCs w:val="24"/>
+              </w:rPr>
+              <w:t>, a</w:t>
+            </w:r>
+            <w:r>
+              <w:rPr>
+                <w:rFonts w:ascii="Arial" w:hAnsi="Arial" w:cs="Arial"/>
+                <w:sz w:val="24"/>
+                <w:szCs w:val="24"/>
+              </w:rPr>
+              <w:t>s informações devem estar disponíveis em tempo real.</w:t>
+            </w:r>
+            <w:r>
+              <w:rPr>
+                <w:rFonts w:ascii="Arial" w:hAnsi="Arial" w:cs="Arial"/>
+                <w:sz w:val="24"/>
+                <w:szCs w:val="24"/>
+              </w:rPr>
+              <w:t xml:space="preserve"> </w:t>
+            </w:r>
+            <w:r>
+              <w:rPr>
+                <w:rFonts w:ascii="Arial" w:hAnsi="Arial" w:cs="Arial"/>
+                <w:sz w:val="24"/>
+                <w:szCs w:val="24"/>
+              </w:rPr>
+              <w:t>De acordo com o Decreto n</w:t>
+            </w:r>
+            <w:r>
+              <w:rPr>
+                <w:rFonts w:ascii="Arial" w:hAnsi="Arial" w:cs="Arial"/>
+                <w:sz w:val="24"/>
+                <w:szCs w:val="24"/>
+              </w:rPr>
+              <w:t>º</w:t>
+            </w:r>
+            <w:r>
+              <w:rPr>
+                <w:rFonts w:ascii="Arial" w:hAnsi="Arial" w:cs="Arial"/>
+                <w:sz w:val="24"/>
+                <w:szCs w:val="24"/>
+              </w:rPr>
+              <w:t xml:space="preserve"> 7.185/2010, que regulamenta a LC n</w:t>
+            </w:r>
+            <w:r>
+              <w:rPr>
+                <w:rFonts w:ascii="Arial" w:hAnsi="Arial" w:cs="Arial"/>
+                <w:sz w:val="24"/>
+                <w:szCs w:val="24"/>
+              </w:rPr>
+              <w:t>º</w:t>
+            </w:r>
+            <w:r>
+              <w:rPr>
+                <w:rFonts w:ascii="Arial" w:hAnsi="Arial" w:cs="Arial"/>
+                <w:sz w:val="24"/>
+                <w:szCs w:val="24"/>
+              </w:rPr>
+              <w:t xml:space="preserve"> 131/2009,</w:t>
+            </w:r>
+            <w:r>
+              <w:rPr>
+                <w:rFonts w:ascii="Arial" w:hAnsi="Arial" w:cs="Arial"/>
+                <w:sz w:val="24"/>
+                <w:szCs w:val="24"/>
+              </w:rPr>
+              <w:t xml:space="preserve"> “t</w:t>
+            </w:r>
+            <w:r>
+              <w:rPr>
+                <w:rFonts w:ascii="Arial" w:hAnsi="Arial" w:cs="Arial"/>
+                <w:sz w:val="24"/>
+                <w:szCs w:val="24"/>
+              </w:rPr>
+              <w:t>empo real</w:t>
+            </w:r>
+            <w:r>
+              <w:rPr>
+                <w:rFonts w:ascii="Arial" w:hAnsi="Arial" w:cs="Arial"/>
+                <w:sz w:val="24"/>
+                <w:szCs w:val="24"/>
+              </w:rPr>
+              <w:t>”</w:t>
+            </w:r>
+            <w:r>
+              <w:rPr>
+                <w:rFonts w:ascii="Arial" w:hAnsi="Arial" w:cs="Arial"/>
+                <w:sz w:val="24"/>
+                <w:szCs w:val="24"/>
+              </w:rPr>
+              <w:t xml:space="preserve"> se entende pela disponibilização das informações, em meio eletrônico que possibilite amplo acesso público, até o primeiro dia útil subsequente à data do registro contábil;</w:t>
+            </w:r>
+          </w:p>
+        </w:tc>
+      </w:tr>
+      <w:tr>
+        <w:trPr>
+          <w:trHeight w:val="992"/>
+        </w:trPr>
+        <w:tc>
+          <w:tcPr>
+            <w:tcW w:w="988" w:type="dxa"/>
+          </w:tcPr>
+          <w:p>
+            <w:pPr>
+              <w:jc w:val="center"/>
+              <w:rPr>
+                <w:rFonts w:ascii="Arial" w:hAnsi="Arial" w:cs="Arial"/>
+                <w:sz w:val="24"/>
+                <w:szCs w:val="24"/>
+              </w:rPr>
+            </w:pPr>
+            <w:r>
+              <w:rPr>
+                <w:rFonts w:ascii="Arial" w:hAnsi="Arial" w:cs="Arial"/>
+                <w:sz w:val="24"/>
+                <w:szCs w:val="24"/>
+              </w:rPr>
+              <w:t>2</w:t>
+            </w:r>
+          </w:p>
+        </w:tc>
+        <w:tc>
+          <w:tcPr>
+            <w:tcW w:w="7506" w:type="dxa"/>
+          </w:tcPr>
+          <w:p>
+            <w:pPr>
+              <w:jc w:val="both"/>
+              <w:rPr>
+                <w:rFonts w:ascii="Arial" w:hAnsi="Arial" w:cs="Arial"/>
+                <w:sz w:val="24"/>
+                <w:szCs w:val="24"/>
+              </w:rPr>
+            </w:pPr>
+            <w:r>
+              <w:rPr>
+                <w:rFonts w:ascii="Arial" w:hAnsi="Arial" w:cs="Arial"/>
+                <w:sz w:val="24"/>
+                <w:szCs w:val="24"/>
+              </w:rPr>
+              <w:t>Segundo a L</w:t>
+            </w:r>
+            <w:r>
+              <w:rPr>
+                <w:rFonts w:ascii="Arial" w:hAnsi="Arial" w:cs="Arial"/>
+                <w:sz w:val="24"/>
+                <w:szCs w:val="24"/>
+              </w:rPr>
+              <w:t>ei de Acesso à Informação, Lei n° 12.527</w:t>
+            </w:r>
+            <w:r>
+              <w:rPr>
+                <w:rFonts w:ascii="Arial" w:hAnsi="Arial" w:cs="Arial"/>
+                <w:sz w:val="24"/>
+                <w:szCs w:val="24"/>
+              </w:rPr>
+              <w:t>, n</w:t>
+            </w:r>
+            <w:r>
+              <w:rPr>
+                <w:rFonts w:ascii="Arial" w:hAnsi="Arial" w:cs="Arial"/>
+                <w:sz w:val="24"/>
+                <w:szCs w:val="24"/>
+              </w:rPr>
+              <w:t xml:space="preserve">ão é permitido qualquer tipo de controle de acesso. O acesso </w:t>
+            </w:r>
+            <w:r>
+              <w:rPr>
+                <w:rFonts w:ascii="Arial" w:hAnsi="Arial" w:cs="Arial"/>
+                <w:sz w:val="24"/>
+                <w:szCs w:val="24"/>
+              </w:rPr>
+              <w:t>à</w:t>
+            </w:r>
+            <w:r>
+              <w:rPr>
+                <w:rFonts w:ascii="Arial" w:hAnsi="Arial" w:cs="Arial"/>
+                <w:sz w:val="24"/>
+                <w:szCs w:val="24"/>
+              </w:rPr>
+              <w:t xml:space="preserve">s informações </w:t>
+            </w:r>
+            <w:r>
+              <w:rPr>
+                <w:rFonts w:ascii="Arial" w:hAnsi="Arial" w:cs="Arial"/>
+                <w:sz w:val="24"/>
+                <w:szCs w:val="24"/>
+              </w:rPr>
+              <w:t>deve ser livre.</w:t>
+            </w:r>
+          </w:p>
+        </w:tc>
+      </w:tr>
+      <w:tr>
+        <w:trPr>
+          <w:trHeight w:val="694"/>
+        </w:trPr>
+        <w:tc>
+          <w:tcPr>
+            <w:tcW w:w="988" w:type="dxa"/>
+          </w:tcPr>
+          <w:p>
+            <w:pPr>
+              <w:jc w:val="center"/>
+              <w:rPr>
+                <w:rFonts w:ascii="Arial" w:hAnsi="Arial" w:cs="Arial"/>
+                <w:sz w:val="24"/>
+                <w:szCs w:val="24"/>
+              </w:rPr>
+            </w:pPr>
+            <w:r>
+              <w:rPr>
+                <w:rFonts w:ascii="Arial" w:hAnsi="Arial" w:cs="Arial"/>
+                <w:sz w:val="24"/>
+                <w:szCs w:val="24"/>
+              </w:rPr>
+              <w:t>3</w:t>
+            </w:r>
+          </w:p>
+        </w:tc>
+        <w:tc>
+          <w:tcPr>
+            <w:tcW w:w="7506" w:type="dxa"/>
+          </w:tcPr>
+          <w:p>
+            <w:pPr>
+              <w:jc w:val="both"/>
+              <w:rPr>
+                <w:rFonts w:ascii="Arial" w:hAnsi="Arial" w:cs="Arial"/>
+                <w:sz w:val="24"/>
+                <w:szCs w:val="24"/>
+              </w:rPr>
+            </w:pPr>
+            <w:r>
+              <w:rPr>
+                <w:rFonts w:ascii="Arial" w:hAnsi="Arial" w:cs="Arial"/>
+                <w:sz w:val="24"/>
+                <w:szCs w:val="24"/>
+              </w:rPr>
+              <w:t>S</w:t>
+            </w:r>
+            <w:r>
+              <w:rPr>
+                <w:rFonts w:ascii="Arial" w:hAnsi="Arial" w:cs="Arial"/>
+                <w:sz w:val="24"/>
+                <w:szCs w:val="24"/>
+              </w:rPr>
+              <w:t>egundo a Lei n</w:t>
+            </w:r>
+            <w:r>
+              <w:rPr>
+                <w:rFonts w:ascii="Arial" w:hAnsi="Arial" w:cs="Arial"/>
+                <w:sz w:val="24"/>
+                <w:szCs w:val="24"/>
+              </w:rPr>
+              <w:t>º</w:t>
+            </w:r>
+            <w:r>
+              <w:rPr>
+                <w:rFonts w:ascii="Arial" w:hAnsi="Arial" w:cs="Arial"/>
+                <w:sz w:val="24"/>
+                <w:szCs w:val="24"/>
+              </w:rPr>
+              <w:t xml:space="preserve"> 12.527/2011</w:t>
+            </w:r>
+            <w:r>
+              <w:rPr>
+                <w:rFonts w:ascii="Arial" w:hAnsi="Arial" w:cs="Arial"/>
+                <w:sz w:val="24"/>
+                <w:szCs w:val="24"/>
+              </w:rPr>
+              <w:t>, a</w:t>
+            </w:r>
+            <w:r>
+              <w:rPr>
+                <w:rFonts w:ascii="Arial" w:hAnsi="Arial" w:cs="Arial"/>
+                <w:sz w:val="24"/>
+                <w:szCs w:val="24"/>
+              </w:rPr>
+              <w:t>s informações entregues não podem estar modificadas.</w:t>
             </w:r>
           </w:p>
         </w:tc>
@@ -105,7 +464,7 @@
                 <w:sz w:val="24"/>
                 <w:szCs w:val="24"/>
               </w:rPr>
-              <w:t>RN2</w:t>
+              <w:t>4</w:t>
             </w:r>
           </w:p>
         </w:tc>
@@ -128,103 +487,47 @@
                 <w:sz w:val="24"/>
                 <w:szCs w:val="24"/>
               </w:rPr>
-              <w:t>Não é permitido qualquer tipo de controle de acesso. O acesso deve ser livre.</w:t>
-            </w:r>
-          </w:p>
-        </w:tc>
-      </w:tr>
-      <w:tr>
-        <w:tc>
-          <w:tcPr>
-            <w:tcW w:w="988" w:type="dxa"/>
-          </w:tcPr>
-          <w:p>
-            <w:pPr>
-              <w:jc w:val="center"/>
-              <w:rPr>
-                <w:rFonts w:ascii="Arial" w:hAnsi="Arial" w:cs="Arial"/>
-                <w:sz w:val="24"/>
-                <w:szCs w:val="24"/>
-              </w:rPr>
-            </w:pPr>
-            <w:r>
-              <w:rPr>
-                <w:rFonts w:ascii="Arial" w:hAnsi="Arial" w:cs="Arial"/>
-                <w:sz w:val="24"/>
-                <w:szCs w:val="24"/>
-              </w:rPr>
-              <w:t xml:space="preserve">RN3 </w:t>
-            </w:r>
-          </w:p>
-        </w:tc>
-        <w:tc>
-          <w:tcPr>
-            <w:tcW w:w="7506" w:type="dxa"/>
-          </w:tcPr>
-          <w:p>
-            <w:pPr>
-              <w:jc w:val="both"/>
-              <w:rPr>
-                <w:rFonts w:ascii="Arial" w:hAnsi="Arial" w:cs="Arial"/>
-                <w:sz w:val="24"/>
-                <w:szCs w:val="24"/>
-              </w:rPr>
-            </w:pPr>
-            <w:r>
-              <w:rPr>
-                <w:rFonts w:ascii="Arial" w:hAnsi="Arial" w:cs="Arial"/>
-                <w:sz w:val="24"/>
-                <w:szCs w:val="24"/>
-              </w:rPr>
-              <w:t>As informações entregues não podem estar modificadas.</w:t>
-            </w:r>
-          </w:p>
-        </w:tc>
-      </w:tr>
-      <w:tr>
-        <w:tc>
-          <w:tcPr>
-            <w:tcW w:w="988" w:type="dxa"/>
-          </w:tcPr>
-          <w:p>
-            <w:pPr>
-              <w:jc w:val="center"/>
-              <w:rPr>
-                <w:rFonts w:ascii="Arial" w:hAnsi="Arial" w:cs="Arial"/>
-                <w:sz w:val="24"/>
-                <w:szCs w:val="24"/>
-              </w:rPr>
-            </w:pPr>
-            <w:r>
-              <w:rPr>
-                <w:rFonts w:ascii="Arial" w:hAnsi="Arial" w:cs="Arial"/>
-                <w:sz w:val="24"/>
-                <w:szCs w:val="24"/>
-              </w:rPr>
-              <w:t>RN4</w:t>
-            </w:r>
-          </w:p>
-        </w:tc>
-        <w:tc>
-          <w:tcPr>
-            <w:tcW w:w="7506" w:type="dxa"/>
-          </w:tcPr>
-          <w:p>
-            <w:pPr>
-              <w:jc w:val="both"/>
-              <w:rPr>
-                <w:rFonts w:ascii="Arial" w:hAnsi="Arial" w:cs="Arial"/>
-                <w:sz w:val="24"/>
-                <w:szCs w:val="24"/>
-              </w:rPr>
-            </w:pPr>
-            <w:r>
-              <w:rPr>
-                <w:rFonts w:ascii="Arial" w:hAnsi="Arial" w:cs="Arial"/>
-                <w:sz w:val="24"/>
-                <w:szCs w:val="24"/>
-              </w:rPr>
-              <w:t xml:space="preserve">Devem estar disponíveis os dados mais recentes sobre o </w:t>
+              <w:t>S</w:t>
+            </w:r>
+            <w:r>
+              <w:rPr>
+                <w:rFonts w:ascii="Arial" w:hAnsi="Arial" w:cs="Arial"/>
+                <w:sz w:val="24"/>
+                <w:szCs w:val="24"/>
+              </w:rPr>
+              <w:t>egundo a Lei n</w:t>
+            </w:r>
+            <w:r>
+              <w:rPr>
+                <w:rFonts w:ascii="Arial" w:hAnsi="Arial" w:cs="Arial"/>
+                <w:sz w:val="24"/>
+                <w:szCs w:val="24"/>
+              </w:rPr>
+              <w:t>º</w:t>
+            </w:r>
+            <w:r>
+              <w:rPr>
+                <w:rFonts w:ascii="Arial" w:hAnsi="Arial" w:cs="Arial"/>
+                <w:sz w:val="24"/>
+                <w:szCs w:val="24"/>
+              </w:rPr>
+              <w:t xml:space="preserve"> 12.527/2011</w:t>
+            </w:r>
+            <w:r>
+              <w:rPr>
+                <w:rFonts w:ascii="Arial" w:hAnsi="Arial" w:cs="Arial"/>
+                <w:sz w:val="24"/>
+                <w:szCs w:val="24"/>
+              </w:rPr>
+              <w:t>, d</w:t>
+            </w:r>
+            <w:r>
+              <w:rPr>
+                <w:rFonts w:ascii="Arial" w:hAnsi="Arial" w:cs="Arial"/>
+                <w:sz w:val="24"/>
+                <w:szCs w:val="24"/>
+              </w:rPr>
+              <w:t xml:space="preserve">evem estar disponíveis os dados mais recentes sobre o </w:t>
             </w:r>
             <w:r>
               <w:rPr>
@@ -242,91 +545,20 @@
               </w:rPr>
               <w:t>.</w:t>
             </w:r>
-          </w:p>
-        </w:tc>
-      </w:tr>
-      <w:tr>
-        <w:tc>
-          <w:tcPr>
-            <w:tcW w:w="988" w:type="dxa"/>
-          </w:tcPr>
-          <w:p>
-            <w:pPr>
-              <w:jc w:val="center"/>
-              <w:rPr>
-                <w:rFonts w:ascii="Arial" w:hAnsi="Arial" w:cs="Arial"/>
-                <w:sz w:val="24"/>
-                <w:szCs w:val="24"/>
-              </w:rPr>
-            </w:pPr>
-            <w:r>
-              <w:rPr>
-                <w:rFonts w:ascii="Arial" w:hAnsi="Arial" w:cs="Arial"/>
-                <w:sz w:val="24"/>
-                <w:szCs w:val="24"/>
-              </w:rPr>
-              <w:t>RN5</w:t>
-            </w:r>
-          </w:p>
-        </w:tc>
-        <w:tc>
-          <w:tcPr>
-            <w:tcW w:w="7506" w:type="dxa"/>
-          </w:tcPr>
-          <w:p>
-            <w:pPr>
-              <w:jc w:val="both"/>
-              <w:rPr>
-                <w:rFonts w:ascii="Arial" w:hAnsi="Arial" w:cs="Arial"/>
-                <w:sz w:val="24"/>
-                <w:szCs w:val="24"/>
-              </w:rPr>
-            </w:pPr>
-            <w:r>
-              <w:rPr>
-                <w:rFonts w:ascii="Arial" w:hAnsi="Arial" w:cs="Arial"/>
-                <w:sz w:val="24"/>
-                <w:szCs w:val="24"/>
-              </w:rPr>
-              <w:t>Dados pessoais ou sensíveis não devem ser divulgados, apenas os dados que sejam pertinentes ao público, com o objetivo de preservar a integridade dos donos do dado. (Ex.: RGF – Registro Geral do Funcionário)</w:t>
-            </w:r>
-            <w:bookmarkStart w:id="0" w:name="_GoBack"/>
-            <w:bookmarkEnd w:id="0"/>
           </w:p>
         </w:tc>
       </w:tr>
     </w:tbl>
     <w:p>
       <w:pPr>
-        <w:jc w:val="center"/>
-        <w:rPr>
-          <w:rFonts w:ascii="Arial" w:hAnsi="Arial" w:cs="Arial"/>
-          <w:b/>
-          <w:bCs/>
-          <w:sz w:val="24"/>
-          <w:szCs w:val="24"/>
-        </w:rPr>
-      </w:pPr>
-      <w:r>
-        <w:rPr>
-          <w:rFonts w:ascii="Arial" w:hAnsi="Arial" w:cs="Arial"/>
-          <w:b/>
-          <w:bCs/>
-          <w:sz w:val="24"/>
-          <w:szCs w:val="24"/>
-        </w:rPr>
-        <w:t>Regras de Negócio</w:t>
-      </w:r>
-    </w:p>
-    <w:p>
-      <w:pPr>
-        <w:jc w:val="center"/>
         <w:rPr>
           <w:rFonts w:ascii="Arial" w:hAnsi="Arial" w:cs="Arial"/>
           <w:sz w:val="24"/>
           <w:szCs w:val="24"/>
         </w:rPr>
       </w:pPr>
+      <w:bookmarkStart w:id="0" w:name="_GoBack"/>
+      <w:bookmarkEnd w:id="0"/>
     </w:p>
     <w:sectPr>
       <w:pgSz w:w="11906" w:h="16838"/>
@@ -339,7 +571,7 @@
 </file>
 
 <file path=word/styles.xml><?xml version="1.0" encoding="utf-8"?>
-<w:styles xmlns:mc="http://schemas.openxmlformats.org/markup-compatibility/2006" xmlns:r="http://schemas.openxmlformats.org/officeDocument/2006/relationships" xmlns:w="http://schemas.openxmlformats.org/wordprocessingml/2006/main" xmlns:w14="http://schemas.microsoft.com/office/word/2010/wordml" xmlns:w15="http://schemas.microsoft.com/office/word/2012/wordml" mc:Ignorable="w14 w15">
+<w:styles xmlns:mc="http://schemas.openxmlformats.org/markup-compatibility/2006" xmlns:r="http://schemas.openxmlformats.org/officeDocument/2006/relationships" xmlns:w="http://schemas.openxmlformats.org/wordprocessingml/2006/main" xmlns:w14="http://schemas.microsoft.com/office/word/2010/wordml" xmlns:w15="http://schemas.microsoft.com/office/word/2012/wordml" xmlns:w16cid="http://schemas.microsoft.com/office/word/2016/wordml/cid" xmlns:w16se="http://schemas.microsoft.com/office/word/2015/wordml/symex" mc:Ignorable="w14 w15 w16se w16cid">
   <w:docDefaults>
     <w:rPrDefault>
       <w:rPr>
@@ -355,7 +587,7 @@
       </w:pPr>
     </w:pPrDefault>
   </w:docDefaults>
-  <w:latentStyles w:defLockedState="0" w:defUIPriority="99" w:defSemiHidden="0" w:defUnhideWhenUsed="0" w:defQFormat="0" w:count="371">
+  <w:latentStyles w:defLockedState="0" w:defUIPriority="99" w:defSemiHidden="0" w:defUnhideWhenUsed="0" w:defQFormat="0" w:count="377">
     <w:lsdException w:name="Normal" w:uiPriority="0" w:qFormat="1"/>
     <w:lsdException w:name="heading 1" w:uiPriority="9" w:qFormat="1"/>
     <w:lsdException w:name="heading 2" w:semiHidden="1" w:uiPriority="9" w:unhideWhenUsed="1" w:qFormat="1"/>
@@ -461,7 +693,6 @@
     <w:lsdException w:name="HTML Sample" w:semiHidden="1" w:unhideWhenUsed="1"/>
     <w:lsdException w:name="HTML Typewriter" w:semiHidden="1" w:unhideWhenUsed="1"/>
     <w:lsdException w:name="HTML Variable" w:semiHidden="1" w:unhideWhenUsed="1"/>
-    <w:lsdException w:name="Normal Table" w:semiHidden="1" w:unhideWhenUsed="1"/>
     <w:lsdException w:name="annotation subject" w:semiHidden="1" w:unhideWhenUsed="1"/>
     <w:lsdException w:name="No List" w:semiHidden="1" w:unhideWhenUsed="1"/>
     <w:lsdException w:name="Outline List 1" w:semiHidden="1" w:unhideWhenUsed="1"/>
@@ -508,10 +739,8 @@
     <w:lsdException w:name="Table Subtle 2" w:semiHidden="1" w:unhideWhenUsed="1"/>
     <w:lsdException w:name="Table Web 1" w:semiHidden="1" w:unhideWhenUsed="1"/>
     <w:lsdException w:name="Table Web 2" w:semiHidden="1" w:unhideWhenUsed="1"/>
-    <w:lsdException w:name="Table Web 3" w:semiHidden="1" w:unhideWhenUsed="1"/>
     <w:lsdException w:name="Balloon Text" w:semiHidden="1" w:unhideWhenUsed="1"/>
     <w:lsdException w:name="Table Grid" w:uiPriority="39"/>
-    <w:lsdException w:name="Table Theme" w:semiHidden="1" w:unhideWhenUsed="1"/>
     <w:lsdException w:name="Placeholder Text" w:semiHidden="1"/>
     <w:lsdException w:name="No Spacing" w:uiPriority="1" w:qFormat="1"/>
     <w:lsdException w:name="Light Shading" w:uiPriority="60"/>
@@ -727,6 +956,12 @@
     <w:lsdException w:name="List Table 5 Dark Accent 6" w:uiPriority="50"/>
     <w:lsdException w:name="List Table 6 Colorful Accent 6" w:uiPriority="51"/>
     <w:lsdException w:name="List Table 7 Colorful Accent 6" w:uiPriority="52"/>
+    <w:lsdException w:name="Mention" w:semiHidden="1" w:unhideWhenUsed="1"/>
+    <w:lsdException w:name="Smart Hyperlink" w:semiHidden="1" w:unhideWhenUsed="1"/>
+    <w:lsdException w:name="Hashtag" w:semiHidden="1" w:unhideWhenUsed="1"/>
+    <w:lsdException w:name="Unresolved Mention" w:semiHidden="1" w:unhideWhenUsed="1"/>
+    <w:lsdException w:name="Smart Link" w:semiHidden="1" w:unhideWhenUsed="1"/>
+    <w:lsdException w:name="Smart Link Error" w:semiHidden="1" w:unhideWhenUsed="1"/>
   </w:latentStyles>
   <w:style w:type="paragraph" w:default="1" w:styleId="Normal">
     <w:name w:val="Normal"/>
@@ -735,7 +970,6 @@
   <w:style w:type="character" w:default="1" w:styleId="Fontepargpadro">
     <w:name w:val="Default Paragraph Font"/>
     <w:uiPriority w:val="1"/>
-    <w:semiHidden/>
     <w:unhideWhenUsed/>
   </w:style>
   <w:style w:type="table" w:default="1" w:styleId="Tabelanormal">
@@ -768,7 +1002,6 @@
       <w:spacing w:after="0" w:line="240" w:lineRule="auto"/>
     </w:pPr>
     <w:tblPr>
-      <w:tblInd w:w="0" w:type="dxa"/>
       <w:tblBorders>
         <w:top w:val="single" w:sz="4" w:space="0" w:color="auto"/>
         <w:left w:val="single" w:sz="4" w:space="0" w:color="auto"/>
@@ -777,12 +1010,6 @@
         <w:insideH w:val="single" w:sz="4" w:space="0" w:color="auto"/>
         <w:insideV w:val="single" w:sz="4" w:space="0" w:color="auto"/>
       </w:tblBorders>
-      <w:tblCellMar>
-        <w:top w:w="0" w:type="dxa"/>
-        <w:left w:w="108" w:type="dxa"/>
-        <w:bottom w:w="0" w:type="dxa"/>
-        <w:right w:w="108" w:type="dxa"/>
-      </w:tblCellMar>
     </w:tblPr>
   </w:style>
   <w:style w:type="character" w:styleId="Hyperlink">
@@ -796,7 +1023,7 @@
       <w:u w:val="single"/>
     </w:rPr>
   </w:style>
-  <w:style w:type="character" w:customStyle="1" w:styleId="UnresolvedMention">
+  <w:style w:type="character" w:styleId="MenoPendente">
     <w:name w:val="Unresolved Mention"/>
     <w:basedOn w:val="Fontepargpadro"/>
     <w:uiPriority w:val="99"/>

</xml_diff>